<commit_message>
first pass character sheet done'
</commit_message>
<xml_diff>
--- a/resources/CharacterSheet.docx
+++ b/resources/CharacterSheet.docx
@@ -19,15 +19,15 @@
               <wp:anchor behindDoc="0" distT="0" distB="0" distL="0" distR="0" simplePos="0" locked="0" layoutInCell="1" allowOverlap="1" relativeHeight="2">
                 <wp:simplePos x="0" y="0"/>
                 <wp:positionH relativeFrom="column">
-                  <wp:posOffset>3494405</wp:posOffset>
+                  <wp:posOffset>5275580</wp:posOffset>
                 </wp:positionH>
                 <wp:positionV relativeFrom="paragraph">
-                  <wp:posOffset>1252220</wp:posOffset>
+                  <wp:posOffset>1233170</wp:posOffset>
                 </wp:positionV>
-                <wp:extent cx="3391535" cy="4485005"/>
+                <wp:extent cx="1598930" cy="1076960"/>
                 <wp:effectExtent l="0" t="0" r="0" b="0"/>
                 <wp:wrapNone/>
-                <wp:docPr id="1" name="Shape5"/>
+                <wp:docPr id="1" name="Shape7"/>
                 <a:graphic xmlns:a="http://schemas.openxmlformats.org/drawingml/2006/main">
                   <a:graphicData uri="http://schemas.microsoft.com/office/word/2010/wordprocessingShape">
                     <wps:wsp>
@@ -35,7 +35,7 @@
                       <wps:spPr>
                         <a:xfrm>
                           <a:off x="0" y="0"/>
-                          <a:ext cx="3390840" cy="4484520"/>
+                          <a:ext cx="1598400" cy="1076400"/>
                         </a:xfrm>
                         <a:custGeom>
                           <a:avLst/>
@@ -43,41 +43,41 @@
                           <a:ahLst/>
                           <a:rect l="0" t="0" r="r" b="b"/>
                           <a:pathLst>
-                            <a:path w="5342" h="7064">
+                            <a:path w="2519" h="1697">
                               <a:moveTo>
-                                <a:pt x="890" y="0"/>
+                                <a:pt x="282" y="0"/>
                               </a:moveTo>
                               <a:cubicBezTo>
-                                <a:pt x="445" y="0"/>
-                                <a:pt x="0" y="445"/>
-                                <a:pt x="0" y="890"/>
+                                <a:pt x="141" y="0"/>
+                                <a:pt x="0" y="141"/>
+                                <a:pt x="0" y="282"/>
                               </a:cubicBezTo>
                               <a:lnTo>
-                                <a:pt x="0" y="6172"/>
+                                <a:pt x="0" y="1413"/>
                               </a:lnTo>
                               <a:cubicBezTo>
-                                <a:pt x="0" y="6617"/>
-                                <a:pt x="445" y="7063"/>
-                                <a:pt x="890" y="7063"/>
+                                <a:pt x="0" y="1554"/>
+                                <a:pt x="141" y="1696"/>
+                                <a:pt x="282" y="1696"/>
                               </a:cubicBezTo>
                               <a:lnTo>
-                                <a:pt x="4450" y="7063"/>
+                                <a:pt x="2235" y="1696"/>
                               </a:lnTo>
                               <a:cubicBezTo>
-                                <a:pt x="4895" y="7063"/>
-                                <a:pt x="5341" y="6617"/>
-                                <a:pt x="5341" y="6172"/>
+                                <a:pt x="2376" y="1696"/>
+                                <a:pt x="2518" y="1554"/>
+                                <a:pt x="2518" y="1413"/>
                               </a:cubicBezTo>
                               <a:lnTo>
-                                <a:pt x="5341" y="890"/>
+                                <a:pt x="2518" y="282"/>
                               </a:lnTo>
                               <a:cubicBezTo>
-                                <a:pt x="5341" y="445"/>
-                                <a:pt x="4895" y="0"/>
-                                <a:pt x="4450" y="0"/>
+                                <a:pt x="2518" y="141"/>
+                                <a:pt x="2376" y="0"/>
+                                <a:pt x="2235" y="0"/>
                               </a:cubicBezTo>
                               <a:lnTo>
-                                <a:pt x="890" y="0"/>
+                                <a:pt x="282" y="0"/>
                               </a:lnTo>
                             </a:path>
                           </a:pathLst>
@@ -107,7 +107,7 @@
           </mc:Choice>
           <mc:Fallback>
             <w:pict>
-              <v:roundrect id="shape_0" ID="Shape5" fillcolor="white" stroked="t" style="position:absolute;margin-left:275.15pt;margin-top:98.6pt;width:266.95pt;height:353.05pt">
+              <v:roundrect id="shape_0" ID="Shape7" fillcolor="white" stroked="t" style="position:absolute;margin-left:415.4pt;margin-top:97.1pt;width:125.8pt;height:84.7pt">
                 <w10:wrap type="none"/>
                 <v:fill o:detectmouseclick="t" color2="black"/>
                 <v:stroke color="black" weight="18360" joinstyle="round" endcap="flat"/>
@@ -121,6 +121,210 @@
               <wp:anchor behindDoc="0" distT="0" distB="0" distL="0" distR="0" simplePos="0" locked="0" layoutInCell="1" allowOverlap="1" relativeHeight="3">
                 <wp:simplePos x="0" y="0"/>
                 <wp:positionH relativeFrom="column">
+                  <wp:posOffset>3475355</wp:posOffset>
+                </wp:positionH>
+                <wp:positionV relativeFrom="paragraph">
+                  <wp:posOffset>1233170</wp:posOffset>
+                </wp:positionV>
+                <wp:extent cx="1715135" cy="1067435"/>
+                <wp:effectExtent l="0" t="0" r="0" b="0"/>
+                <wp:wrapNone/>
+                <wp:docPr id="2" name="Shape7"/>
+                <a:graphic xmlns:a="http://schemas.openxmlformats.org/drawingml/2006/main">
+                  <a:graphicData uri="http://schemas.microsoft.com/office/word/2010/wordprocessingShape">
+                    <wps:wsp>
+                      <wps:cNvSpPr/>
+                      <wps:spPr>
+                        <a:xfrm>
+                          <a:off x="0" y="0"/>
+                          <a:ext cx="1714680" cy="1066680"/>
+                        </a:xfrm>
+                        <a:custGeom>
+                          <a:avLst/>
+                          <a:gdLst/>
+                          <a:ahLst/>
+                          <a:rect l="0" t="0" r="r" b="b"/>
+                          <a:pathLst>
+                            <a:path w="2702" h="1682">
+                              <a:moveTo>
+                                <a:pt x="280" y="0"/>
+                              </a:moveTo>
+                              <a:cubicBezTo>
+                                <a:pt x="140" y="0"/>
+                                <a:pt x="0" y="140"/>
+                                <a:pt x="0" y="280"/>
+                              </a:cubicBezTo>
+                              <a:lnTo>
+                                <a:pt x="0" y="1400"/>
+                              </a:lnTo>
+                              <a:cubicBezTo>
+                                <a:pt x="0" y="1540"/>
+                                <a:pt x="140" y="1681"/>
+                                <a:pt x="280" y="1681"/>
+                              </a:cubicBezTo>
+                              <a:lnTo>
+                                <a:pt x="2420" y="1681"/>
+                              </a:lnTo>
+                              <a:cubicBezTo>
+                                <a:pt x="2560" y="1681"/>
+                                <a:pt x="2701" y="1540"/>
+                                <a:pt x="2701" y="1400"/>
+                              </a:cubicBezTo>
+                              <a:lnTo>
+                                <a:pt x="2701" y="280"/>
+                              </a:lnTo>
+                              <a:cubicBezTo>
+                                <a:pt x="2701" y="140"/>
+                                <a:pt x="2560" y="0"/>
+                                <a:pt x="2420" y="0"/>
+                              </a:cubicBezTo>
+                              <a:lnTo>
+                                <a:pt x="280" y="0"/>
+                              </a:lnTo>
+                            </a:path>
+                          </a:pathLst>
+                        </a:custGeom>
+                        <a:solidFill>
+                          <a:srgbClr val="ffffff"/>
+                        </a:solidFill>
+                        <a:ln w="18360">
+                          <a:solidFill>
+                            <a:srgbClr val="000000"/>
+                          </a:solidFill>
+                          <a:round/>
+                        </a:ln>
+                      </wps:spPr>
+                      <wps:style>
+                        <a:lnRef idx="0"/>
+                        <a:fillRef idx="0"/>
+                        <a:effectRef idx="0"/>
+                        <a:fontRef idx="minor"/>
+                      </wps:style>
+                      <wps:bodyPr/>
+                    </wps:wsp>
+                  </a:graphicData>
+                </a:graphic>
+              </wp:anchor>
+            </w:drawing>
+          </mc:Choice>
+          <mc:Fallback>
+            <w:pict>
+              <v:roundrect id="shape_0" ID="Shape7" fillcolor="white" stroked="t" style="position:absolute;margin-left:273.65pt;margin-top:97.1pt;width:134.95pt;height:83.95pt">
+                <w10:wrap type="none"/>
+                <v:fill o:detectmouseclick="t" color2="black"/>
+                <v:stroke color="black" weight="18360" joinstyle="round" endcap="flat"/>
+              </v:roundrect>
+            </w:pict>
+          </mc:Fallback>
+        </mc:AlternateContent>
+        <mc:AlternateContent>
+          <mc:Choice Requires="wps">
+            <w:drawing>
+              <wp:anchor behindDoc="0" distT="0" distB="0" distL="0" distR="0" simplePos="0" locked="0" layoutInCell="1" allowOverlap="1" relativeHeight="4">
+                <wp:simplePos x="0" y="0"/>
+                <wp:positionH relativeFrom="column">
+                  <wp:posOffset>-229870</wp:posOffset>
+                </wp:positionH>
+                <wp:positionV relativeFrom="paragraph">
+                  <wp:posOffset>1185545</wp:posOffset>
+                </wp:positionV>
+                <wp:extent cx="3477260" cy="4525010"/>
+                <wp:effectExtent l="0" t="0" r="0" b="0"/>
+                <wp:wrapNone/>
+                <wp:docPr id="3" name="Shape5"/>
+                <a:graphic xmlns:a="http://schemas.openxmlformats.org/drawingml/2006/main">
+                  <a:graphicData uri="http://schemas.microsoft.com/office/word/2010/wordprocessingShape">
+                    <wps:wsp>
+                      <wps:cNvSpPr/>
+                      <wps:spPr>
+                        <a:xfrm>
+                          <a:off x="0" y="0"/>
+                          <a:ext cx="3476520" cy="4524480"/>
+                        </a:xfrm>
+                        <a:custGeom>
+                          <a:avLst/>
+                          <a:gdLst/>
+                          <a:ahLst/>
+                          <a:rect l="0" t="0" r="r" b="b"/>
+                          <a:pathLst>
+                            <a:path w="5477" h="7127">
+                              <a:moveTo>
+                                <a:pt x="912" y="0"/>
+                              </a:moveTo>
+                              <a:cubicBezTo>
+                                <a:pt x="456" y="0"/>
+                                <a:pt x="0" y="456"/>
+                                <a:pt x="0" y="912"/>
+                              </a:cubicBezTo>
+                              <a:lnTo>
+                                <a:pt x="0" y="6213"/>
+                              </a:lnTo>
+                              <a:cubicBezTo>
+                                <a:pt x="0" y="6669"/>
+                                <a:pt x="456" y="7126"/>
+                                <a:pt x="912" y="7126"/>
+                              </a:cubicBezTo>
+                              <a:lnTo>
+                                <a:pt x="4563" y="7126"/>
+                              </a:lnTo>
+                              <a:cubicBezTo>
+                                <a:pt x="5019" y="7126"/>
+                                <a:pt x="5476" y="6669"/>
+                                <a:pt x="5476" y="6213"/>
+                              </a:cubicBezTo>
+                              <a:lnTo>
+                                <a:pt x="5476" y="912"/>
+                              </a:lnTo>
+                              <a:cubicBezTo>
+                                <a:pt x="5476" y="456"/>
+                                <a:pt x="5019" y="0"/>
+                                <a:pt x="4563" y="0"/>
+                              </a:cubicBezTo>
+                              <a:lnTo>
+                                <a:pt x="912" y="0"/>
+                              </a:lnTo>
+                            </a:path>
+                          </a:pathLst>
+                        </a:custGeom>
+                        <a:solidFill>
+                          <a:srgbClr val="ffffff"/>
+                        </a:solidFill>
+                        <a:ln w="18360">
+                          <a:solidFill>
+                            <a:srgbClr val="000000"/>
+                          </a:solidFill>
+                          <a:round/>
+                        </a:ln>
+                      </wps:spPr>
+                      <wps:style>
+                        <a:lnRef idx="0"/>
+                        <a:fillRef idx="0"/>
+                        <a:effectRef idx="0"/>
+                        <a:fontRef idx="minor"/>
+                      </wps:style>
+                      <wps:bodyPr/>
+                    </wps:wsp>
+                  </a:graphicData>
+                </a:graphic>
+              </wp:anchor>
+            </w:drawing>
+          </mc:Choice>
+          <mc:Fallback>
+            <w:pict>
+              <v:roundrect id="shape_0" ID="Shape5" fillcolor="white" stroked="t" style="position:absolute;margin-left:-18.1pt;margin-top:93.35pt;width:273.7pt;height:356.2pt">
+                <w10:wrap type="none"/>
+                <v:fill o:detectmouseclick="t" color2="black"/>
+                <v:stroke color="black" weight="18360" joinstyle="round" endcap="flat"/>
+              </v:roundrect>
+            </w:pict>
+          </mc:Fallback>
+        </mc:AlternateContent>
+        <mc:AlternateContent>
+          <mc:Choice Requires="wps">
+            <w:drawing>
+              <wp:anchor behindDoc="0" distT="0" distB="0" distL="0" distR="0" simplePos="0" locked="0" layoutInCell="1" allowOverlap="1" relativeHeight="5">
+                <wp:simplePos x="0" y="0"/>
+                <wp:positionH relativeFrom="column">
                   <wp:posOffset>-506095</wp:posOffset>
                 </wp:positionH>
                 <wp:positionV relativeFrom="paragraph">
@@ -129,7 +333,7 @@
                 <wp:extent cx="4001135" cy="1276350"/>
                 <wp:effectExtent l="0" t="0" r="0" b="0"/>
                 <wp:wrapNone/>
-                <wp:docPr id="2" name="Shape1"/>
+                <wp:docPr id="4" name="Shape1"/>
                 <a:graphic xmlns:a="http://schemas.openxmlformats.org/drawingml/2006/main">
                   <a:graphicData uri="http://schemas.microsoft.com/office/word/2010/wordprocessingShape">
                     <wps:wsp>
@@ -211,7 +415,7 @@
         <mc:AlternateContent>
           <mc:Choice Requires="wps">
             <w:drawing>
-              <wp:anchor behindDoc="0" distT="0" distB="0" distL="0" distR="0" simplePos="0" locked="0" layoutInCell="1" allowOverlap="1" relativeHeight="4">
+              <wp:anchor behindDoc="0" distT="0" distB="0" distL="0" distR="0" simplePos="0" locked="0" layoutInCell="1" allowOverlap="1" relativeHeight="6">
                 <wp:simplePos x="0" y="0"/>
                 <wp:positionH relativeFrom="column">
                   <wp:posOffset>3494405</wp:posOffset>
@@ -222,7 +426,7 @@
                 <wp:extent cx="3391535" cy="1524635"/>
                 <wp:effectExtent l="0" t="0" r="0" b="0"/>
                 <wp:wrapNone/>
-                <wp:docPr id="3" name="Shape2"/>
+                <wp:docPr id="5" name="Shape2"/>
                 <a:graphic xmlns:a="http://schemas.openxmlformats.org/drawingml/2006/main">
                   <a:graphicData uri="http://schemas.microsoft.com/office/word/2010/wordprocessingShape">
                     <wps:wsp>
@@ -313,7 +517,7 @@
         <mc:AlternateContent>
           <mc:Choice Requires="wps">
             <w:drawing>
-              <wp:anchor behindDoc="0" distT="0" distB="0" distL="0" distR="0" simplePos="0" locked="0" layoutInCell="1" allowOverlap="1" relativeHeight="5">
+              <wp:anchor behindDoc="0" distT="0" distB="0" distL="0" distR="0" simplePos="0" locked="0" layoutInCell="1" allowOverlap="1" relativeHeight="7">
                 <wp:simplePos x="0" y="0"/>
                 <wp:positionH relativeFrom="column">
                   <wp:posOffset>3675380</wp:posOffset>
@@ -324,7 +528,7 @@
                 <wp:extent cx="3096260" cy="1362710"/>
                 <wp:effectExtent l="0" t="0" r="0" b="0"/>
                 <wp:wrapNone/>
-                <wp:docPr id="4" name="Shape3"/>
+                <wp:docPr id="6" name="Shape3"/>
                 <a:graphic xmlns:a="http://schemas.openxmlformats.org/drawingml/2006/main">
                   <a:graphicData uri="http://schemas.microsoft.com/office/word/2010/wordprocessingShape">
                     <wps:wsp>
@@ -612,407 +816,13 @@
         <mc:AlternateContent>
           <mc:Choice Requires="wps">
             <w:drawing>
-              <wp:anchor behindDoc="0" distT="0" distB="0" distL="0" distR="0" simplePos="0" locked="0" layoutInCell="1" allowOverlap="1" relativeHeight="6">
-                <wp:simplePos x="0" y="0"/>
-                <wp:positionH relativeFrom="column">
-                  <wp:posOffset>3780155</wp:posOffset>
-                </wp:positionH>
-                <wp:positionV relativeFrom="paragraph">
-                  <wp:posOffset>1545590</wp:posOffset>
-                </wp:positionV>
-                <wp:extent cx="2867660" cy="905510"/>
-                <wp:effectExtent l="0" t="0" r="0" b="0"/>
-                <wp:wrapNone/>
-                <wp:docPr id="5" name="Shape4"/>
-                <a:graphic xmlns:a="http://schemas.openxmlformats.org/drawingml/2006/main">
-                  <a:graphicData uri="http://schemas.microsoft.com/office/word/2010/wordprocessingShape">
-                    <wps:wsp>
-                      <wps:cNvSpPr txBox="1"/>
-                      <wps:spPr>
-                        <a:xfrm>
-                          <a:off x="0" y="0"/>
-                          <a:ext cx="2867040" cy="905040"/>
-                        </a:xfrm>
-                        <a:prstGeom prst="rect">
-                          <a:avLst/>
-                        </a:prstGeom>
-                        <a:noFill/>
-                        <a:ln>
-                          <a:noFill/>
-                        </a:ln>
-                      </wps:spPr>
-                      <wps:txbx>
-                        <w:txbxContent>
-                          <w:p>
-                            <w:pPr>
-                              <w:overflowPunct w:val="false"/>
-                              <w:bidi w:val="0"/>
-                              <w:rPr/>
-                            </w:pPr>
-                            <w:r>
-                              <w:rPr>
-                                <w:sz w:val="32"/>
-                                <w:szCs w:val="32"/>
-                                <w:rFonts w:ascii="Linux Biolinum G" w:hAnsi="Linux Biolinum G"/>
-                              </w:rPr>
-                              <w:t>Physique:</w:t>
-                            </w:r>
-                            <w:r>
-                              <w:rPr>
-                                <w:sz w:val="32"/>
-                                <w:szCs w:val="32"/>
-                                <w:u w:val="single"/>
-                                <w:rFonts w:ascii="Linux Biolinum G" w:hAnsi="Linux Biolinum G"/>
-                              </w:rPr>
-                              <w:t xml:space="preserve">       </w:t>
-                            </w:r>
-                          </w:p>
-                          <w:p>
-                            <w:pPr>
-                              <w:overflowPunct w:val="false"/>
-                              <w:bidi w:val="0"/>
-                              <w:rPr/>
-                            </w:pPr>
-                            <w:r>
-                              <w:rPr>
-                                <w:sz w:val="28"/>
-                                <w:szCs w:val="28"/>
-                                <w:rFonts w:ascii="Linux Biolinum G" w:hAnsi="Linux Biolinum G"/>
-                              </w:rPr>
-                              <w:t>Carry Capacity: 100 x Physique</w:t>
-                            </w:r>
-                          </w:p>
-                          <w:p>
-                            <w:pPr>
-                              <w:overflowPunct w:val="false"/>
-                              <w:bidi w:val="0"/>
-                              <w:rPr/>
-                            </w:pPr>
-                            <w:r>
-                              <w:rPr>
-                                <w:sz w:val="28"/>
-                                <w:szCs w:val="28"/>
-                                <w:rFonts w:ascii="Linux Biolinum G" w:hAnsi="Linux Biolinum G"/>
-                              </w:rPr>
-                              <w:t>Short Rests: 3 + Physique / 5</w:t>
-                            </w:r>
-                          </w:p>
-                          <w:p>
-                            <w:pPr>
-                              <w:overflowPunct w:val="false"/>
-                              <w:bidi w:val="0"/>
-                              <w:rPr/>
-                            </w:pPr>
-                            <w:r>
-                              <w:rPr>
-                                <w:sz w:val="28"/>
-                                <w:szCs w:val="28"/>
-                                <w:rFonts w:ascii="Linux Biolinum G" w:hAnsi="Linux Biolinum G"/>
-                              </w:rPr>
-                              <w:t>Unarmed Damage: 2 + Physique / 3</w:t>
-                            </w:r>
-                          </w:p>
-                        </w:txbxContent>
-                      </wps:txbx>
-                      <wps:bodyPr wrap="square" lIns="0" rIns="0" tIns="0" bIns="0">
-                        <a:spAutoFit/>
-                      </wps:bodyPr>
-                    </wps:wsp>
-                  </a:graphicData>
-                </a:graphic>
-              </wp:anchor>
-            </w:drawing>
-          </mc:Choice>
-          <mc:Fallback>
-            <w:pict>
-              <v:shape id="shape_0" ID="Shape4" stroked="f" style="position:absolute;margin-left:297.65pt;margin-top:121.7pt;width:225.7pt;height:71.2pt" type="shapetype_202">
-                <v:textbox>
-                  <w:txbxContent>
-                    <w:p>
-                      <w:pPr>
-                        <w:overflowPunct w:val="false"/>
-                        <w:bidi w:val="0"/>
-                        <w:rPr/>
-                      </w:pPr>
-                      <w:r>
-                        <w:rPr>
-                          <w:sz w:val="32"/>
-                          <w:szCs w:val="32"/>
-                          <w:rFonts w:ascii="Linux Biolinum G" w:hAnsi="Linux Biolinum G"/>
-                        </w:rPr>
-                        <w:t>Physique:</w:t>
-                      </w:r>
-                      <w:r>
-                        <w:rPr>
-                          <w:sz w:val="32"/>
-                          <w:szCs w:val="32"/>
-                          <w:u w:val="single"/>
-                          <w:rFonts w:ascii="Linux Biolinum G" w:hAnsi="Linux Biolinum G"/>
-                        </w:rPr>
-                        <w:t xml:space="preserve">       </w:t>
-                      </w:r>
-                    </w:p>
-                    <w:p>
-                      <w:pPr>
-                        <w:overflowPunct w:val="false"/>
-                        <w:bidi w:val="0"/>
-                        <w:rPr/>
-                      </w:pPr>
-                      <w:r>
-                        <w:rPr>
-                          <w:sz w:val="28"/>
-                          <w:szCs w:val="28"/>
-                          <w:rFonts w:ascii="Linux Biolinum G" w:hAnsi="Linux Biolinum G"/>
-                        </w:rPr>
-                        <w:t>Carry Capacity: 100 x Physique</w:t>
-                      </w:r>
-                    </w:p>
-                    <w:p>
-                      <w:pPr>
-                        <w:overflowPunct w:val="false"/>
-                        <w:bidi w:val="0"/>
-                        <w:rPr/>
-                      </w:pPr>
-                      <w:r>
-                        <w:rPr>
-                          <w:sz w:val="28"/>
-                          <w:szCs w:val="28"/>
-                          <w:rFonts w:ascii="Linux Biolinum G" w:hAnsi="Linux Biolinum G"/>
-                        </w:rPr>
-                        <w:t>Short Rests: 3 + Physique / 5</w:t>
-                      </w:r>
-                    </w:p>
-                    <w:p>
-                      <w:pPr>
-                        <w:overflowPunct w:val="false"/>
-                        <w:bidi w:val="0"/>
-                        <w:rPr/>
-                      </w:pPr>
-                      <w:r>
-                        <w:rPr>
-                          <w:sz w:val="28"/>
-                          <w:szCs w:val="28"/>
-                          <w:rFonts w:ascii="Linux Biolinum G" w:hAnsi="Linux Biolinum G"/>
-                        </w:rPr>
-                        <w:t>Unarmed Damage: 2 + Physique / 3</w:t>
-                      </w:r>
-                    </w:p>
-                  </w:txbxContent>
-                </v:textbox>
-                <w10:wrap type="square"/>
-                <v:fill o:detectmouseclick="t" on="false"/>
-                <v:stroke color="black" joinstyle="round" endcap="flat"/>
-              </v:shape>
-            </w:pict>
-          </mc:Fallback>
-        </mc:AlternateContent>
-        <mc:AlternateContent>
-          <mc:Choice Requires="wps">
-            <w:drawing>
-              <wp:anchor behindDoc="0" distT="0" distB="0" distL="0" distR="0" simplePos="0" locked="0" layoutInCell="1" allowOverlap="1" relativeHeight="7">
-                <wp:simplePos x="0" y="0"/>
-                <wp:positionH relativeFrom="column">
-                  <wp:posOffset>3780155</wp:posOffset>
-                </wp:positionH>
-                <wp:positionV relativeFrom="paragraph">
-                  <wp:posOffset>2625725</wp:posOffset>
-                </wp:positionV>
-                <wp:extent cx="2867660" cy="905510"/>
-                <wp:effectExtent l="0" t="0" r="0" b="0"/>
-                <wp:wrapNone/>
-                <wp:docPr id="6" name="Shape4"/>
-                <a:graphic xmlns:a="http://schemas.openxmlformats.org/drawingml/2006/main">
-                  <a:graphicData uri="http://schemas.microsoft.com/office/word/2010/wordprocessingShape">
-                    <wps:wsp>
-                      <wps:cNvSpPr txBox="1"/>
-                      <wps:spPr>
-                        <a:xfrm>
-                          <a:off x="0" y="0"/>
-                          <a:ext cx="2867040" cy="905040"/>
-                        </a:xfrm>
-                        <a:prstGeom prst="rect">
-                          <a:avLst/>
-                        </a:prstGeom>
-                        <a:noFill/>
-                        <a:ln>
-                          <a:noFill/>
-                        </a:ln>
-                      </wps:spPr>
-                      <wps:txbx>
-                        <w:txbxContent>
-                          <w:p>
-                            <w:pPr>
-                              <w:overflowPunct w:val="false"/>
-                              <w:bidi w:val="0"/>
-                              <w:rPr/>
-                            </w:pPr>
-                            <w:r>
-                              <w:rPr>
-                                <w:sz w:val="32"/>
-                                <w:szCs w:val="32"/>
-                                <w:rFonts w:ascii="Linux Biolinum G" w:hAnsi="Linux Biolinum G"/>
-                              </w:rPr>
-                              <w:t>Agility:</w:t>
-                            </w:r>
-                            <w:r>
-                              <w:rPr>
-                                <w:sz w:val="32"/>
-                                <w:szCs w:val="32"/>
-                                <w:u w:val="single"/>
-                                <w:rFonts w:ascii="Linux Biolinum G" w:hAnsi="Linux Biolinum G"/>
-                              </w:rPr>
-                              <w:t xml:space="preserve">       </w:t>
-                            </w:r>
-                          </w:p>
-                          <w:p>
-                            <w:pPr>
-                              <w:overflowPunct w:val="false"/>
-                              <w:bidi w:val="0"/>
-                              <w:rPr/>
-                            </w:pPr>
-                            <w:r>
-                              <w:rPr>
-                                <w:sz w:val="28"/>
-                                <w:szCs w:val="28"/>
-                                <w:rFonts w:ascii="Linux Biolinum G" w:hAnsi="Linux Biolinum G"/>
-                              </w:rPr>
-                              <w:t>Minor Actions / Turn: 1 + Agility / 10</w:t>
-                            </w:r>
-                          </w:p>
-                          <w:p>
-                            <w:pPr>
-                              <w:overflowPunct w:val="false"/>
-                              <w:bidi w:val="0"/>
-                              <w:rPr/>
-                            </w:pPr>
-                            <w:r>
-                              <w:rPr>
-                                <w:sz w:val="28"/>
-                                <w:szCs w:val="28"/>
-                                <w:rFonts w:ascii="Linux Biolinum G" w:hAnsi="Linux Biolinum G"/>
-                              </w:rPr>
-                              <w:t>Initiative: 2 x Agility</w:t>
-                            </w:r>
-                          </w:p>
-                          <w:p>
-                            <w:pPr>
-                              <w:overflowPunct w:val="false"/>
-                              <w:bidi w:val="0"/>
-                              <w:rPr/>
-                            </w:pPr>
-                            <w:r>
-                              <w:rPr>
-                                <w:sz w:val="28"/>
-                                <w:szCs w:val="28"/>
-                                <w:rFonts w:ascii="Linux Biolinum G" w:hAnsi="Linux Biolinum G"/>
-                              </w:rPr>
-                              <w:t>Cards in Starting Hand: 3 + Agility / 5</w:t>
-                            </w:r>
-                          </w:p>
-                        </w:txbxContent>
-                      </wps:txbx>
-                      <wps:bodyPr wrap="square" lIns="0" rIns="0" tIns="0" bIns="0">
-                        <a:spAutoFit/>
-                      </wps:bodyPr>
-                    </wps:wsp>
-                  </a:graphicData>
-                </a:graphic>
-              </wp:anchor>
-            </w:drawing>
-          </mc:Choice>
-          <mc:Fallback>
-            <w:pict>
-              <v:shape id="shape_0" ID="Shape4" stroked="f" style="position:absolute;margin-left:297.65pt;margin-top:206.75pt;width:225.7pt;height:71.2pt" type="shapetype_202">
-                <v:textbox>
-                  <w:txbxContent>
-                    <w:p>
-                      <w:pPr>
-                        <w:overflowPunct w:val="false"/>
-                        <w:bidi w:val="0"/>
-                        <w:rPr/>
-                      </w:pPr>
-                      <w:r>
-                        <w:rPr>
-                          <w:sz w:val="32"/>
-                          <w:szCs w:val="32"/>
-                          <w:rFonts w:ascii="Linux Biolinum G" w:hAnsi="Linux Biolinum G"/>
-                        </w:rPr>
-                        <w:t>Agility:</w:t>
-                      </w:r>
-                      <w:r>
-                        <w:rPr>
-                          <w:sz w:val="32"/>
-                          <w:szCs w:val="32"/>
-                          <w:u w:val="single"/>
-                          <w:rFonts w:ascii="Linux Biolinum G" w:hAnsi="Linux Biolinum G"/>
-                        </w:rPr>
-                        <w:t xml:space="preserve">       </w:t>
-                      </w:r>
-                    </w:p>
-                    <w:p>
-                      <w:pPr>
-                        <w:overflowPunct w:val="false"/>
-                        <w:bidi w:val="0"/>
-                        <w:rPr/>
-                      </w:pPr>
-                      <w:r>
-                        <w:rPr>
-                          <w:sz w:val="28"/>
-                          <w:szCs w:val="28"/>
-                          <w:rFonts w:ascii="Linux Biolinum G" w:hAnsi="Linux Biolinum G"/>
-                        </w:rPr>
-                        <w:t>Minor Actions / Turn: 1 + Agility / 10</w:t>
-                      </w:r>
-                    </w:p>
-                    <w:p>
-                      <w:pPr>
-                        <w:overflowPunct w:val="false"/>
-                        <w:bidi w:val="0"/>
-                        <w:rPr/>
-                      </w:pPr>
-                      <w:r>
-                        <w:rPr>
-                          <w:sz w:val="28"/>
-                          <w:szCs w:val="28"/>
-                          <w:rFonts w:ascii="Linux Biolinum G" w:hAnsi="Linux Biolinum G"/>
-                        </w:rPr>
-                        <w:t>Initiative: 2 x Agility</w:t>
-                      </w:r>
-                    </w:p>
-                    <w:p>
-                      <w:pPr>
-                        <w:overflowPunct w:val="false"/>
-                        <w:bidi w:val="0"/>
-                        <w:rPr/>
-                      </w:pPr>
-                      <w:r>
-                        <w:rPr>
-                          <w:sz w:val="28"/>
-                          <w:szCs w:val="28"/>
-                          <w:rFonts w:ascii="Linux Biolinum G" w:hAnsi="Linux Biolinum G"/>
-                        </w:rPr>
-                        <w:t>Cards in Starting Hand: 3 + Agility / 5</w:t>
-                      </w:r>
-                    </w:p>
-                  </w:txbxContent>
-                </v:textbox>
-                <w10:wrap type="square"/>
-                <v:fill o:detectmouseclick="t" on="false"/>
-                <v:stroke color="black" joinstyle="round" endcap="flat"/>
-              </v:shape>
-            </w:pict>
-          </mc:Fallback>
-        </mc:AlternateContent>
-        <mc:AlternateContent>
-          <mc:Choice Requires="wps">
-            <w:drawing>
               <wp:anchor behindDoc="0" distT="0" distB="0" distL="0" distR="0" simplePos="0" locked="0" layoutInCell="1" allowOverlap="1" relativeHeight="8">
                 <wp:simplePos x="0" y="0"/>
                 <wp:positionH relativeFrom="column">
-                  <wp:posOffset>3780155</wp:posOffset>
+                  <wp:posOffset>141605</wp:posOffset>
                 </wp:positionH>
                 <wp:positionV relativeFrom="paragraph">
-                  <wp:posOffset>3705860</wp:posOffset>
+                  <wp:posOffset>1478915</wp:posOffset>
                 </wp:positionV>
                 <wp:extent cx="2867660" cy="905510"/>
                 <wp:effectExtent l="0" t="0" r="0" b="0"/>
@@ -1049,7 +859,7 @@
                                 <w:szCs w:val="32"/>
                                 <w:rFonts w:ascii="Linux Biolinum G" w:hAnsi="Linux Biolinum G"/>
                               </w:rPr>
-                              <w:t>Intellect:</w:t>
+                              <w:t>Physique:</w:t>
                             </w:r>
                             <w:r>
                               <w:rPr>
@@ -1073,7 +883,7 @@
                                 <w:szCs w:val="28"/>
                                 <w:rFonts w:ascii="Linux Biolinum G" w:hAnsi="Linux Biolinum G"/>
                               </w:rPr>
-                              <w:t>Cards / Turn: 2 + Intellect / 10</w:t>
+                              <w:t>Carry Capacity: 100 x Physique</w:t>
                             </w:r>
                           </w:p>
                           <w:p>
@@ -1088,7 +898,7 @@
                                 <w:szCs w:val="28"/>
                                 <w:rFonts w:ascii="Linux Biolinum G" w:hAnsi="Linux Biolinum G"/>
                               </w:rPr>
-                              <w:t>Cantrip Slots: Intellect / 5</w:t>
+                              <w:t>Short Rests: 3 + Physique / 5</w:t>
                             </w:r>
                           </w:p>
                           <w:p>
@@ -1103,7 +913,7 @@
                                 <w:szCs w:val="28"/>
                                 <w:rFonts w:ascii="Linux Biolinum G" w:hAnsi="Linux Biolinum G"/>
                               </w:rPr>
-                              <w:t>Card Swaps / Rest: 3 + Intellect / 3</w:t>
+                              <w:t>Unarmed Damage: 2 + Physique / 3</w:t>
                             </w:r>
                           </w:p>
                         </w:txbxContent>
@@ -1119,7 +929,7 @@
           </mc:Choice>
           <mc:Fallback>
             <w:pict>
-              <v:shape id="shape_0" ID="Shape4" stroked="f" style="position:absolute;margin-left:297.65pt;margin-top:291.8pt;width:225.7pt;height:71.2pt" type="shapetype_202">
+              <v:shape id="shape_0" ID="Shape4" stroked="f" style="position:absolute;margin-left:11.15pt;margin-top:116.45pt;width:225.7pt;height:71.2pt" type="shapetype_202">
                 <v:textbox>
                   <w:txbxContent>
                     <w:p>
@@ -1134,7 +944,7 @@
                           <w:szCs w:val="32"/>
                           <w:rFonts w:ascii="Linux Biolinum G" w:hAnsi="Linux Biolinum G"/>
                         </w:rPr>
-                        <w:t>Intellect:</w:t>
+                        <w:t>Physique:</w:t>
                       </w:r>
                       <w:r>
                         <w:rPr>
@@ -1158,7 +968,7 @@
                           <w:szCs w:val="28"/>
                           <w:rFonts w:ascii="Linux Biolinum G" w:hAnsi="Linux Biolinum G"/>
                         </w:rPr>
-                        <w:t>Cards / Turn: 2 + Intellect / 10</w:t>
+                        <w:t>Carry Capacity: 100 x Physique</w:t>
                       </w:r>
                     </w:p>
                     <w:p>
@@ -1173,7 +983,7 @@
                           <w:szCs w:val="28"/>
                           <w:rFonts w:ascii="Linux Biolinum G" w:hAnsi="Linux Biolinum G"/>
                         </w:rPr>
-                        <w:t>Cantrip Slots: Intellect / 5</w:t>
+                        <w:t>Short Rests: 3 + Physique / 5</w:t>
                       </w:r>
                     </w:p>
                     <w:p>
@@ -1188,7 +998,7 @@
                           <w:szCs w:val="28"/>
                           <w:rFonts w:ascii="Linux Biolinum G" w:hAnsi="Linux Biolinum G"/>
                         </w:rPr>
-                        <w:t>Card Swaps / Rest: 3 + Intellect / 3</w:t>
+                        <w:t>Unarmed Damage: 2 + Physique / 3</w:t>
                       </w:r>
                     </w:p>
                   </w:txbxContent>
@@ -1206,15 +1016,409 @@
               <wp:anchor behindDoc="0" distT="0" distB="0" distL="0" distR="0" simplePos="0" locked="0" layoutInCell="1" allowOverlap="1" relativeHeight="9">
                 <wp:simplePos x="0" y="0"/>
                 <wp:positionH relativeFrom="column">
-                  <wp:posOffset>3780155</wp:posOffset>
+                  <wp:posOffset>141605</wp:posOffset>
                 </wp:positionH>
                 <wp:positionV relativeFrom="paragraph">
-                  <wp:posOffset>4785995</wp:posOffset>
+                  <wp:posOffset>2559050</wp:posOffset>
+                </wp:positionV>
+                <wp:extent cx="2867660" cy="905510"/>
+                <wp:effectExtent l="0" t="0" r="0" b="0"/>
+                <wp:wrapNone/>
+                <wp:docPr id="8" name="Shape4"/>
+                <a:graphic xmlns:a="http://schemas.openxmlformats.org/drawingml/2006/main">
+                  <a:graphicData uri="http://schemas.microsoft.com/office/word/2010/wordprocessingShape">
+                    <wps:wsp>
+                      <wps:cNvSpPr txBox="1"/>
+                      <wps:spPr>
+                        <a:xfrm>
+                          <a:off x="0" y="0"/>
+                          <a:ext cx="2867040" cy="905040"/>
+                        </a:xfrm>
+                        <a:prstGeom prst="rect">
+                          <a:avLst/>
+                        </a:prstGeom>
+                        <a:noFill/>
+                        <a:ln>
+                          <a:noFill/>
+                        </a:ln>
+                      </wps:spPr>
+                      <wps:txbx>
+                        <w:txbxContent>
+                          <w:p>
+                            <w:pPr>
+                              <w:overflowPunct w:val="false"/>
+                              <w:bidi w:val="0"/>
+                              <w:rPr/>
+                            </w:pPr>
+                            <w:r>
+                              <w:rPr>
+                                <w:sz w:val="32"/>
+                                <w:szCs w:val="32"/>
+                                <w:rFonts w:ascii="Linux Biolinum G" w:hAnsi="Linux Biolinum G"/>
+                              </w:rPr>
+                              <w:t>Agility:</w:t>
+                            </w:r>
+                            <w:r>
+                              <w:rPr>
+                                <w:sz w:val="32"/>
+                                <w:szCs w:val="32"/>
+                                <w:u w:val="single"/>
+                                <w:rFonts w:ascii="Linux Biolinum G" w:hAnsi="Linux Biolinum G"/>
+                              </w:rPr>
+                              <w:t xml:space="preserve">       </w:t>
+                            </w:r>
+                          </w:p>
+                          <w:p>
+                            <w:pPr>
+                              <w:overflowPunct w:val="false"/>
+                              <w:bidi w:val="0"/>
+                              <w:rPr/>
+                            </w:pPr>
+                            <w:r>
+                              <w:rPr>
+                                <w:sz w:val="28"/>
+                                <w:szCs w:val="28"/>
+                                <w:rFonts w:ascii="Linux Biolinum G" w:hAnsi="Linux Biolinum G"/>
+                              </w:rPr>
+                              <w:t>Minor Actions / Turn: 1 + Agility / 10</w:t>
+                            </w:r>
+                          </w:p>
+                          <w:p>
+                            <w:pPr>
+                              <w:overflowPunct w:val="false"/>
+                              <w:bidi w:val="0"/>
+                              <w:rPr/>
+                            </w:pPr>
+                            <w:r>
+                              <w:rPr>
+                                <w:sz w:val="28"/>
+                                <w:szCs w:val="28"/>
+                                <w:rFonts w:ascii="Linux Biolinum G" w:hAnsi="Linux Biolinum G"/>
+                              </w:rPr>
+                              <w:t>Initiative: 2 x Agility</w:t>
+                            </w:r>
+                          </w:p>
+                          <w:p>
+                            <w:pPr>
+                              <w:overflowPunct w:val="false"/>
+                              <w:bidi w:val="0"/>
+                              <w:rPr/>
+                            </w:pPr>
+                            <w:r>
+                              <w:rPr>
+                                <w:sz w:val="28"/>
+                                <w:szCs w:val="28"/>
+                                <w:rFonts w:ascii="Linux Biolinum G" w:hAnsi="Linux Biolinum G"/>
+                              </w:rPr>
+                              <w:t>Cards in Starting Hand: 3 + Agility / 5</w:t>
+                            </w:r>
+                          </w:p>
+                        </w:txbxContent>
+                      </wps:txbx>
+                      <wps:bodyPr wrap="square" lIns="0" rIns="0" tIns="0" bIns="0">
+                        <a:spAutoFit/>
+                      </wps:bodyPr>
+                    </wps:wsp>
+                  </a:graphicData>
+                </a:graphic>
+              </wp:anchor>
+            </w:drawing>
+          </mc:Choice>
+          <mc:Fallback>
+            <w:pict>
+              <v:shape id="shape_0" ID="Shape4" stroked="f" style="position:absolute;margin-left:11.15pt;margin-top:201.5pt;width:225.7pt;height:71.2pt" type="shapetype_202">
+                <v:textbox>
+                  <w:txbxContent>
+                    <w:p>
+                      <w:pPr>
+                        <w:overflowPunct w:val="false"/>
+                        <w:bidi w:val="0"/>
+                        <w:rPr/>
+                      </w:pPr>
+                      <w:r>
+                        <w:rPr>
+                          <w:sz w:val="32"/>
+                          <w:szCs w:val="32"/>
+                          <w:rFonts w:ascii="Linux Biolinum G" w:hAnsi="Linux Biolinum G"/>
+                        </w:rPr>
+                        <w:t>Agility:</w:t>
+                      </w:r>
+                      <w:r>
+                        <w:rPr>
+                          <w:sz w:val="32"/>
+                          <w:szCs w:val="32"/>
+                          <w:u w:val="single"/>
+                          <w:rFonts w:ascii="Linux Biolinum G" w:hAnsi="Linux Biolinum G"/>
+                        </w:rPr>
+                        <w:t xml:space="preserve">       </w:t>
+                      </w:r>
+                    </w:p>
+                    <w:p>
+                      <w:pPr>
+                        <w:overflowPunct w:val="false"/>
+                        <w:bidi w:val="0"/>
+                        <w:rPr/>
+                      </w:pPr>
+                      <w:r>
+                        <w:rPr>
+                          <w:sz w:val="28"/>
+                          <w:szCs w:val="28"/>
+                          <w:rFonts w:ascii="Linux Biolinum G" w:hAnsi="Linux Biolinum G"/>
+                        </w:rPr>
+                        <w:t>Minor Actions / Turn: 1 + Agility / 10</w:t>
+                      </w:r>
+                    </w:p>
+                    <w:p>
+                      <w:pPr>
+                        <w:overflowPunct w:val="false"/>
+                        <w:bidi w:val="0"/>
+                        <w:rPr/>
+                      </w:pPr>
+                      <w:r>
+                        <w:rPr>
+                          <w:sz w:val="28"/>
+                          <w:szCs w:val="28"/>
+                          <w:rFonts w:ascii="Linux Biolinum G" w:hAnsi="Linux Biolinum G"/>
+                        </w:rPr>
+                        <w:t>Initiative: 2 x Agility</w:t>
+                      </w:r>
+                    </w:p>
+                    <w:p>
+                      <w:pPr>
+                        <w:overflowPunct w:val="false"/>
+                        <w:bidi w:val="0"/>
+                        <w:rPr/>
+                      </w:pPr>
+                      <w:r>
+                        <w:rPr>
+                          <w:sz w:val="28"/>
+                          <w:szCs w:val="28"/>
+                          <w:rFonts w:ascii="Linux Biolinum G" w:hAnsi="Linux Biolinum G"/>
+                        </w:rPr>
+                        <w:t>Cards in Starting Hand: 3 + Agility / 5</w:t>
+                      </w:r>
+                    </w:p>
+                  </w:txbxContent>
+                </v:textbox>
+                <w10:wrap type="square"/>
+                <v:fill o:detectmouseclick="t" on="false"/>
+                <v:stroke color="black" joinstyle="round" endcap="flat"/>
+              </v:shape>
+            </w:pict>
+          </mc:Fallback>
+        </mc:AlternateContent>
+        <mc:AlternateContent>
+          <mc:Choice Requires="wps">
+            <w:drawing>
+              <wp:anchor behindDoc="0" distT="0" distB="0" distL="0" distR="0" simplePos="0" locked="0" layoutInCell="1" allowOverlap="1" relativeHeight="10">
+                <wp:simplePos x="0" y="0"/>
+                <wp:positionH relativeFrom="column">
+                  <wp:posOffset>141605</wp:posOffset>
+                </wp:positionH>
+                <wp:positionV relativeFrom="paragraph">
+                  <wp:posOffset>3639185</wp:posOffset>
+                </wp:positionV>
+                <wp:extent cx="2867660" cy="905510"/>
+                <wp:effectExtent l="0" t="0" r="0" b="0"/>
+                <wp:wrapNone/>
+                <wp:docPr id="9" name="Shape4"/>
+                <a:graphic xmlns:a="http://schemas.openxmlformats.org/drawingml/2006/main">
+                  <a:graphicData uri="http://schemas.microsoft.com/office/word/2010/wordprocessingShape">
+                    <wps:wsp>
+                      <wps:cNvSpPr txBox="1"/>
+                      <wps:spPr>
+                        <a:xfrm>
+                          <a:off x="0" y="0"/>
+                          <a:ext cx="2867040" cy="905040"/>
+                        </a:xfrm>
+                        <a:prstGeom prst="rect">
+                          <a:avLst/>
+                        </a:prstGeom>
+                        <a:noFill/>
+                        <a:ln>
+                          <a:noFill/>
+                        </a:ln>
+                      </wps:spPr>
+                      <wps:txbx>
+                        <w:txbxContent>
+                          <w:p>
+                            <w:pPr>
+                              <w:overflowPunct w:val="false"/>
+                              <w:bidi w:val="0"/>
+                              <w:rPr/>
+                            </w:pPr>
+                            <w:r>
+                              <w:rPr>
+                                <w:sz w:val="32"/>
+                                <w:szCs w:val="32"/>
+                                <w:rFonts w:ascii="Linux Biolinum G" w:hAnsi="Linux Biolinum G"/>
+                              </w:rPr>
+                              <w:t>Intellect:</w:t>
+                            </w:r>
+                            <w:r>
+                              <w:rPr>
+                                <w:sz w:val="32"/>
+                                <w:szCs w:val="32"/>
+                                <w:u w:val="single"/>
+                                <w:rFonts w:ascii="Linux Biolinum G" w:hAnsi="Linux Biolinum G"/>
+                              </w:rPr>
+                              <w:t xml:space="preserve">       </w:t>
+                            </w:r>
+                          </w:p>
+                          <w:p>
+                            <w:pPr>
+                              <w:overflowPunct w:val="false"/>
+                              <w:bidi w:val="0"/>
+                              <w:rPr/>
+                            </w:pPr>
+                            <w:r>
+                              <w:rPr>
+                                <w:sz w:val="28"/>
+                                <w:szCs w:val="28"/>
+                                <w:rFonts w:ascii="Linux Biolinum G" w:hAnsi="Linux Biolinum G"/>
+                              </w:rPr>
+                              <w:t>Cards / Turn: 2 + Intellect / 10</w:t>
+                            </w:r>
+                          </w:p>
+                          <w:p>
+                            <w:pPr>
+                              <w:overflowPunct w:val="false"/>
+                              <w:bidi w:val="0"/>
+                              <w:rPr/>
+                            </w:pPr>
+                            <w:r>
+                              <w:rPr>
+                                <w:sz w:val="28"/>
+                                <w:szCs w:val="28"/>
+                                <w:rFonts w:ascii="Linux Biolinum G" w:hAnsi="Linux Biolinum G"/>
+                              </w:rPr>
+                              <w:t>Cantrip Slots: Intellect / 5</w:t>
+                            </w:r>
+                          </w:p>
+                          <w:p>
+                            <w:pPr>
+                              <w:overflowPunct w:val="false"/>
+                              <w:bidi w:val="0"/>
+                              <w:rPr/>
+                            </w:pPr>
+                            <w:r>
+                              <w:rPr>
+                                <w:sz w:val="28"/>
+                                <w:szCs w:val="28"/>
+                                <w:rFonts w:ascii="Linux Biolinum G" w:hAnsi="Linux Biolinum G"/>
+                              </w:rPr>
+                              <w:t>Card Swaps / Rest: 3 + Intellect / 3</w:t>
+                            </w:r>
+                          </w:p>
+                        </w:txbxContent>
+                      </wps:txbx>
+                      <wps:bodyPr wrap="square" lIns="0" rIns="0" tIns="0" bIns="0">
+                        <a:spAutoFit/>
+                      </wps:bodyPr>
+                    </wps:wsp>
+                  </a:graphicData>
+                </a:graphic>
+              </wp:anchor>
+            </w:drawing>
+          </mc:Choice>
+          <mc:Fallback>
+            <w:pict>
+              <v:shape id="shape_0" ID="Shape4" stroked="f" style="position:absolute;margin-left:11.15pt;margin-top:286.55pt;width:225.7pt;height:71.2pt" type="shapetype_202">
+                <v:textbox>
+                  <w:txbxContent>
+                    <w:p>
+                      <w:pPr>
+                        <w:overflowPunct w:val="false"/>
+                        <w:bidi w:val="0"/>
+                        <w:rPr/>
+                      </w:pPr>
+                      <w:r>
+                        <w:rPr>
+                          <w:sz w:val="32"/>
+                          <w:szCs w:val="32"/>
+                          <w:rFonts w:ascii="Linux Biolinum G" w:hAnsi="Linux Biolinum G"/>
+                        </w:rPr>
+                        <w:t>Intellect:</w:t>
+                      </w:r>
+                      <w:r>
+                        <w:rPr>
+                          <w:sz w:val="32"/>
+                          <w:szCs w:val="32"/>
+                          <w:u w:val="single"/>
+                          <w:rFonts w:ascii="Linux Biolinum G" w:hAnsi="Linux Biolinum G"/>
+                        </w:rPr>
+                        <w:t xml:space="preserve">       </w:t>
+                      </w:r>
+                    </w:p>
+                    <w:p>
+                      <w:pPr>
+                        <w:overflowPunct w:val="false"/>
+                        <w:bidi w:val="0"/>
+                        <w:rPr/>
+                      </w:pPr>
+                      <w:r>
+                        <w:rPr>
+                          <w:sz w:val="28"/>
+                          <w:szCs w:val="28"/>
+                          <w:rFonts w:ascii="Linux Biolinum G" w:hAnsi="Linux Biolinum G"/>
+                        </w:rPr>
+                        <w:t>Cards / Turn: 2 + Intellect / 10</w:t>
+                      </w:r>
+                    </w:p>
+                    <w:p>
+                      <w:pPr>
+                        <w:overflowPunct w:val="false"/>
+                        <w:bidi w:val="0"/>
+                        <w:rPr/>
+                      </w:pPr>
+                      <w:r>
+                        <w:rPr>
+                          <w:sz w:val="28"/>
+                          <w:szCs w:val="28"/>
+                          <w:rFonts w:ascii="Linux Biolinum G" w:hAnsi="Linux Biolinum G"/>
+                        </w:rPr>
+                        <w:t>Cantrip Slots: Intellect / 5</w:t>
+                      </w:r>
+                    </w:p>
+                    <w:p>
+                      <w:pPr>
+                        <w:overflowPunct w:val="false"/>
+                        <w:bidi w:val="0"/>
+                        <w:rPr/>
+                      </w:pPr>
+                      <w:r>
+                        <w:rPr>
+                          <w:sz w:val="28"/>
+                          <w:szCs w:val="28"/>
+                          <w:rFonts w:ascii="Linux Biolinum G" w:hAnsi="Linux Biolinum G"/>
+                        </w:rPr>
+                        <w:t>Card Swaps / Rest: 3 + Intellect / 3</w:t>
+                      </w:r>
+                    </w:p>
+                  </w:txbxContent>
+                </v:textbox>
+                <w10:wrap type="square"/>
+                <v:fill o:detectmouseclick="t" on="false"/>
+                <v:stroke color="black" joinstyle="round" endcap="flat"/>
+              </v:shape>
+            </w:pict>
+          </mc:Fallback>
+        </mc:AlternateContent>
+        <mc:AlternateContent>
+          <mc:Choice Requires="wps">
+            <w:drawing>
+              <wp:anchor behindDoc="0" distT="0" distB="0" distL="0" distR="0" simplePos="0" locked="0" layoutInCell="1" allowOverlap="1" relativeHeight="11">
+                <wp:simplePos x="0" y="0"/>
+                <wp:positionH relativeFrom="column">
+                  <wp:posOffset>141605</wp:posOffset>
+                </wp:positionH>
+                <wp:positionV relativeFrom="paragraph">
+                  <wp:posOffset>4719320</wp:posOffset>
                 </wp:positionV>
                 <wp:extent cx="2867660" cy="655955"/>
                 <wp:effectExtent l="0" t="0" r="0" b="0"/>
                 <wp:wrapNone/>
-                <wp:docPr id="8" name="Shape4"/>
+                <wp:docPr id="10" name="Shape4"/>
                 <a:graphic xmlns:a="http://schemas.openxmlformats.org/drawingml/2006/main">
                   <a:graphicData uri="http://schemas.microsoft.com/office/word/2010/wordprocessingShape">
                     <wps:wsp>
@@ -1301,7 +1505,7 @@
           </mc:Choice>
           <mc:Fallback>
             <w:pict>
-              <v:shape id="shape_0" ID="Shape4" stroked="f" style="position:absolute;margin-left:297.65pt;margin-top:376.85pt;width:225.7pt;height:51.55pt" type="shapetype_202">
+              <v:shape id="shape_0" ID="Shape4" stroked="f" style="position:absolute;margin-left:11.15pt;margin-top:371.6pt;width:225.7pt;height:51.55pt" type="shapetype_202">
                 <v:textbox>
                   <w:txbxContent>
                     <w:p>
@@ -1356,6 +1560,1012 @@
                           <w:rFonts w:ascii="Linux Biolinum G" w:hAnsi="Linux Biolinum G"/>
                         </w:rPr>
                         <w:t>Dodging DR: 1 + Luck / 3</w:t>
+                      </w:r>
+                    </w:p>
+                  </w:txbxContent>
+                </v:textbox>
+                <w10:wrap type="square"/>
+                <v:fill o:detectmouseclick="t" on="false"/>
+                <v:stroke color="black" joinstyle="round" endcap="flat"/>
+              </v:shape>
+            </w:pict>
+          </mc:Fallback>
+        </mc:AlternateContent>
+        <mc:AlternateContent>
+          <mc:Choice Requires="wps">
+            <w:drawing>
+              <wp:anchor behindDoc="0" distT="0" distB="0" distL="0" distR="0" simplePos="0" locked="0" layoutInCell="1" allowOverlap="1" relativeHeight="12">
+                <wp:simplePos x="0" y="0"/>
+                <wp:positionH relativeFrom="column">
+                  <wp:posOffset>3608705</wp:posOffset>
+                </wp:positionH>
+                <wp:positionV relativeFrom="paragraph">
+                  <wp:posOffset>1309370</wp:posOffset>
+                </wp:positionV>
+                <wp:extent cx="1391285" cy="743585"/>
+                <wp:effectExtent l="0" t="0" r="0" b="0"/>
+                <wp:wrapNone/>
+                <wp:docPr id="11" name="Shape6"/>
+                <a:graphic xmlns:a="http://schemas.openxmlformats.org/drawingml/2006/main">
+                  <a:graphicData uri="http://schemas.microsoft.com/office/word/2010/wordprocessingShape">
+                    <wps:wsp>
+                      <wps:cNvSpPr txBox="1"/>
+                      <wps:spPr>
+                        <a:xfrm>
+                          <a:off x="0" y="0"/>
+                          <a:ext cx="1390680" cy="743040"/>
+                        </a:xfrm>
+                        <a:prstGeom prst="rect">
+                          <a:avLst/>
+                        </a:prstGeom>
+                        <a:noFill/>
+                        <a:ln>
+                          <a:noFill/>
+                        </a:ln>
+                      </wps:spPr>
+                      <wps:txbx>
+                        <w:txbxContent>
+                          <w:p>
+                            <w:pPr>
+                              <w:overflowPunct w:val="false"/>
+                              <w:bidi w:val="0"/>
+                              <w:rPr/>
+                            </w:pPr>
+                            <w:r>
+                              <w:rPr>
+                                <w:sz w:val="32"/>
+                                <w:szCs w:val="32"/>
+                                <w:rFonts w:ascii="Linux Biolinum G" w:hAnsi="Linux Biolinum G"/>
+                              </w:rPr>
+                              <w:t>Current Health:</w:t>
+                            </w:r>
+                          </w:p>
+                        </w:txbxContent>
+                      </wps:txbx>
+                      <wps:bodyPr wrap="square" lIns="0" rIns="0" tIns="0" bIns="0">
+                        <a:spAutoFit/>
+                      </wps:bodyPr>
+                    </wps:wsp>
+                  </a:graphicData>
+                </a:graphic>
+              </wp:anchor>
+            </w:drawing>
+          </mc:Choice>
+          <mc:Fallback>
+            <w:pict>
+              <v:shape id="shape_0" ID="Shape6" stroked="f" style="position:absolute;margin-left:284.15pt;margin-top:103.1pt;width:109.45pt;height:58.45pt" type="shapetype_202">
+                <v:textbox>
+                  <w:txbxContent>
+                    <w:p>
+                      <w:pPr>
+                        <w:overflowPunct w:val="false"/>
+                        <w:bidi w:val="0"/>
+                        <w:rPr/>
+                      </w:pPr>
+                      <w:r>
+                        <w:rPr>
+                          <w:sz w:val="32"/>
+                          <w:szCs w:val="32"/>
+                          <w:rFonts w:ascii="Linux Biolinum G" w:hAnsi="Linux Biolinum G"/>
+                        </w:rPr>
+                        <w:t>Current Health:</w:t>
+                      </w:r>
+                    </w:p>
+                  </w:txbxContent>
+                </v:textbox>
+                <w10:wrap type="square"/>
+                <v:fill o:detectmouseclick="t" on="false"/>
+                <v:stroke color="black" joinstyle="round" endcap="flat"/>
+              </v:shape>
+            </w:pict>
+          </mc:Fallback>
+        </mc:AlternateContent>
+        <mc:AlternateContent>
+          <mc:Choice Requires="wps">
+            <w:drawing>
+              <wp:anchor behindDoc="0" distT="0" distB="0" distL="0" distR="0" simplePos="0" locked="0" layoutInCell="1" allowOverlap="1" relativeHeight="13">
+                <wp:simplePos x="0" y="0"/>
+                <wp:positionH relativeFrom="column">
+                  <wp:posOffset>5332730</wp:posOffset>
+                </wp:positionH>
+                <wp:positionV relativeFrom="paragraph">
+                  <wp:posOffset>1309370</wp:posOffset>
+                </wp:positionV>
+                <wp:extent cx="1475105" cy="743585"/>
+                <wp:effectExtent l="0" t="0" r="0" b="0"/>
+                <wp:wrapNone/>
+                <wp:docPr id="12" name="Shape6"/>
+                <a:graphic xmlns:a="http://schemas.openxmlformats.org/drawingml/2006/main">
+                  <a:graphicData uri="http://schemas.microsoft.com/office/word/2010/wordprocessingShape">
+                    <wps:wsp>
+                      <wps:cNvSpPr txBox="1"/>
+                      <wps:spPr>
+                        <a:xfrm>
+                          <a:off x="0" y="0"/>
+                          <a:ext cx="1474560" cy="743040"/>
+                        </a:xfrm>
+                        <a:prstGeom prst="rect">
+                          <a:avLst/>
+                        </a:prstGeom>
+                        <a:noFill/>
+                        <a:ln>
+                          <a:noFill/>
+                        </a:ln>
+                      </wps:spPr>
+                      <wps:txbx>
+                        <w:txbxContent>
+                          <w:p>
+                            <w:pPr>
+                              <w:overflowPunct w:val="false"/>
+                              <w:bidi w:val="0"/>
+                              <w:rPr/>
+                            </w:pPr>
+                            <w:r>
+                              <w:rPr>
+                                <w:sz w:val="32"/>
+                                <w:szCs w:val="32"/>
+                                <w:rFonts w:ascii="Linux Biolinum G" w:hAnsi="Linux Biolinum G"/>
+                              </w:rPr>
+                              <w:t>Remaining Rests:</w:t>
+                            </w:r>
+                          </w:p>
+                        </w:txbxContent>
+                      </wps:txbx>
+                      <wps:bodyPr wrap="square" lIns="0" rIns="0" tIns="0" bIns="0">
+                        <a:spAutoFit/>
+                      </wps:bodyPr>
+                    </wps:wsp>
+                  </a:graphicData>
+                </a:graphic>
+              </wp:anchor>
+            </w:drawing>
+          </mc:Choice>
+          <mc:Fallback>
+            <w:pict>
+              <v:shape id="shape_0" ID="Shape6" stroked="f" style="position:absolute;margin-left:419.9pt;margin-top:103.1pt;width:116.05pt;height:58.45pt" type="shapetype_202">
+                <v:textbox>
+                  <w:txbxContent>
+                    <w:p>
+                      <w:pPr>
+                        <w:overflowPunct w:val="false"/>
+                        <w:bidi w:val="0"/>
+                        <w:rPr/>
+                      </w:pPr>
+                      <w:r>
+                        <w:rPr>
+                          <w:sz w:val="32"/>
+                          <w:szCs w:val="32"/>
+                          <w:rFonts w:ascii="Linux Biolinum G" w:hAnsi="Linux Biolinum G"/>
+                        </w:rPr>
+                        <w:t>Remaining Rests:</w:t>
+                      </w:r>
+                    </w:p>
+                  </w:txbxContent>
+                </v:textbox>
+                <w10:wrap type="square"/>
+                <v:fill o:detectmouseclick="t" on="false"/>
+                <v:stroke color="black" joinstyle="round" endcap="flat"/>
+              </v:shape>
+            </w:pict>
+          </mc:Fallback>
+        </mc:AlternateContent>
+        <mc:AlternateContent>
+          <mc:Choice Requires="wps">
+            <w:drawing>
+              <wp:anchor behindDoc="0" distT="0" distB="0" distL="0" distR="0" simplePos="0" locked="0" layoutInCell="1" allowOverlap="1" relativeHeight="14">
+                <wp:simplePos x="0" y="0"/>
+                <wp:positionH relativeFrom="column">
+                  <wp:posOffset>3465830</wp:posOffset>
+                </wp:positionH>
+                <wp:positionV relativeFrom="paragraph">
+                  <wp:posOffset>2414270</wp:posOffset>
+                </wp:positionV>
+                <wp:extent cx="3362960" cy="3286760"/>
+                <wp:effectExtent l="0" t="0" r="0" b="0"/>
+                <wp:wrapNone/>
+                <wp:docPr id="13" name="Shape8"/>
+                <a:graphic xmlns:a="http://schemas.openxmlformats.org/drawingml/2006/main">
+                  <a:graphicData uri="http://schemas.microsoft.com/office/word/2010/wordprocessingShape">
+                    <wps:wsp>
+                      <wps:cNvSpPr/>
+                      <wps:spPr>
+                        <a:xfrm>
+                          <a:off x="0" y="0"/>
+                          <a:ext cx="3362400" cy="3286080"/>
+                        </a:xfrm>
+                        <a:custGeom>
+                          <a:avLst/>
+                          <a:gdLst/>
+                          <a:ahLst/>
+                          <a:rect l="0" t="0" r="r" b="b"/>
+                          <a:pathLst>
+                            <a:path w="5297" h="5177">
+                              <a:moveTo>
+                                <a:pt x="862" y="0"/>
+                              </a:moveTo>
+                              <a:cubicBezTo>
+                                <a:pt x="431" y="0"/>
+                                <a:pt x="0" y="431"/>
+                                <a:pt x="0" y="862"/>
+                              </a:cubicBezTo>
+                              <a:lnTo>
+                                <a:pt x="0" y="4313"/>
+                              </a:lnTo>
+                              <a:cubicBezTo>
+                                <a:pt x="0" y="4744"/>
+                                <a:pt x="431" y="5176"/>
+                                <a:pt x="862" y="5176"/>
+                              </a:cubicBezTo>
+                              <a:lnTo>
+                                <a:pt x="4433" y="5176"/>
+                              </a:lnTo>
+                              <a:cubicBezTo>
+                                <a:pt x="4864" y="5176"/>
+                                <a:pt x="5296" y="4744"/>
+                                <a:pt x="5296" y="4313"/>
+                              </a:cubicBezTo>
+                              <a:lnTo>
+                                <a:pt x="5296" y="862"/>
+                              </a:lnTo>
+                              <a:cubicBezTo>
+                                <a:pt x="5296" y="431"/>
+                                <a:pt x="4864" y="0"/>
+                                <a:pt x="4433" y="0"/>
+                              </a:cubicBezTo>
+                              <a:lnTo>
+                                <a:pt x="862" y="0"/>
+                              </a:lnTo>
+                            </a:path>
+                          </a:pathLst>
+                        </a:custGeom>
+                        <a:solidFill>
+                          <a:srgbClr val="ffffff"/>
+                        </a:solidFill>
+                        <a:ln w="18360">
+                          <a:solidFill>
+                            <a:srgbClr val="000000"/>
+                          </a:solidFill>
+                          <a:round/>
+                        </a:ln>
+                      </wps:spPr>
+                      <wps:style>
+                        <a:lnRef idx="0"/>
+                        <a:fillRef idx="0"/>
+                        <a:effectRef idx="0"/>
+                        <a:fontRef idx="minor"/>
+                      </wps:style>
+                      <wps:bodyPr/>
+                    </wps:wsp>
+                  </a:graphicData>
+                </a:graphic>
+              </wp:anchor>
+            </w:drawing>
+          </mc:Choice>
+          <mc:Fallback>
+            <w:pict>
+              <v:roundrect id="shape_0" ID="Shape8" fillcolor="white" stroked="t" style="position:absolute;margin-left:272.9pt;margin-top:190.1pt;width:264.7pt;height:258.7pt">
+                <w10:wrap type="none"/>
+                <v:fill o:detectmouseclick="t" color2="black"/>
+                <v:stroke color="black" weight="18360" joinstyle="round" endcap="flat"/>
+              </v:roundrect>
+            </w:pict>
+          </mc:Fallback>
+        </mc:AlternateContent>
+        <mc:AlternateContent>
+          <mc:Choice Requires="wps">
+            <w:drawing>
+              <wp:anchor behindDoc="0" distT="0" distB="0" distL="0" distR="0" simplePos="0" locked="0" layoutInCell="1" allowOverlap="1" relativeHeight="15">
+                <wp:simplePos x="0" y="0"/>
+                <wp:positionH relativeFrom="column">
+                  <wp:posOffset>3761105</wp:posOffset>
+                </wp:positionH>
+                <wp:positionV relativeFrom="paragraph">
+                  <wp:posOffset>2719070</wp:posOffset>
+                </wp:positionV>
+                <wp:extent cx="2277110" cy="1010285"/>
+                <wp:effectExtent l="0" t="0" r="0" b="0"/>
+                <wp:wrapNone/>
+                <wp:docPr id="14" name="Shape9"/>
+                <a:graphic xmlns:a="http://schemas.openxmlformats.org/drawingml/2006/main">
+                  <a:graphicData uri="http://schemas.microsoft.com/office/word/2010/wordprocessingShape">
+                    <wps:wsp>
+                      <wps:cNvSpPr txBox="1"/>
+                      <wps:spPr>
+                        <a:xfrm>
+                          <a:off x="0" y="0"/>
+                          <a:ext cx="2276640" cy="1009800"/>
+                        </a:xfrm>
+                        <a:prstGeom prst="rect">
+                          <a:avLst/>
+                        </a:prstGeom>
+                        <a:noFill/>
+                        <a:ln>
+                          <a:noFill/>
+                        </a:ln>
+                      </wps:spPr>
+                      <wps:txbx>
+                        <w:txbxContent>
+                          <w:p>
+                            <w:pPr>
+                              <w:overflowPunct w:val="false"/>
+                              <w:bidi w:val="0"/>
+                              <w:rPr/>
+                            </w:pPr>
+                            <w:r>
+                              <w:rPr>
+                                <w:sz w:val="36"/>
+                                <w:szCs w:val="36"/>
+                                <w:rFonts w:ascii="Linux Biolinum G" w:hAnsi="Linux Biolinum G"/>
+                              </w:rPr>
+                              <w:t>Skills:</w:t>
+                            </w:r>
+                          </w:p>
+                        </w:txbxContent>
+                      </wps:txbx>
+                      <wps:bodyPr wrap="square" lIns="0" rIns="0" tIns="0" bIns="0">
+                        <a:spAutoFit/>
+                      </wps:bodyPr>
+                    </wps:wsp>
+                  </a:graphicData>
+                </a:graphic>
+              </wp:anchor>
+            </w:drawing>
+          </mc:Choice>
+          <mc:Fallback>
+            <w:pict>
+              <v:shape id="shape_0" ID="Shape9" stroked="f" style="position:absolute;margin-left:296.15pt;margin-top:214.1pt;width:179.2pt;height:79.45pt" type="shapetype_202">
+                <v:textbox>
+                  <w:txbxContent>
+                    <w:p>
+                      <w:pPr>
+                        <w:overflowPunct w:val="false"/>
+                        <w:bidi w:val="0"/>
+                        <w:rPr/>
+                      </w:pPr>
+                      <w:r>
+                        <w:rPr>
+                          <w:sz w:val="36"/>
+                          <w:szCs w:val="36"/>
+                          <w:rFonts w:ascii="Linux Biolinum G" w:hAnsi="Linux Biolinum G"/>
+                        </w:rPr>
+                        <w:t>Skills:</w:t>
+                      </w:r>
+                    </w:p>
+                  </w:txbxContent>
+                </v:textbox>
+                <w10:wrap type="square"/>
+                <v:fill o:detectmouseclick="t" on="false"/>
+                <v:stroke color="black" joinstyle="round" endcap="flat"/>
+              </v:shape>
+            </w:pict>
+          </mc:Fallback>
+        </mc:AlternateContent>
+        <mc:AlternateContent>
+          <mc:Choice Requires="wps">
+            <w:drawing>
+              <wp:anchor behindDoc="0" distT="0" distB="0" distL="0" distR="0" simplePos="0" locked="0" layoutInCell="1" allowOverlap="1" relativeHeight="16">
+                <wp:simplePos x="0" y="0"/>
+                <wp:positionH relativeFrom="column">
+                  <wp:posOffset>-239395</wp:posOffset>
+                </wp:positionH>
+                <wp:positionV relativeFrom="paragraph">
+                  <wp:posOffset>5928995</wp:posOffset>
+                </wp:positionV>
+                <wp:extent cx="7087235" cy="3286760"/>
+                <wp:effectExtent l="0" t="0" r="0" b="0"/>
+                <wp:wrapNone/>
+                <wp:docPr id="15" name="Shape8"/>
+                <a:graphic xmlns:a="http://schemas.openxmlformats.org/drawingml/2006/main">
+                  <a:graphicData uri="http://schemas.microsoft.com/office/word/2010/wordprocessingShape">
+                    <wps:wsp>
+                      <wps:cNvSpPr/>
+                      <wps:spPr>
+                        <a:xfrm>
+                          <a:off x="0" y="0"/>
+                          <a:ext cx="7086600" cy="3286080"/>
+                        </a:xfrm>
+                        <a:custGeom>
+                          <a:avLst/>
+                          <a:gdLst/>
+                          <a:ahLst/>
+                          <a:rect l="0" t="0" r="r" b="b"/>
+                          <a:pathLst>
+                            <a:path w="11162" h="5177">
+                              <a:moveTo>
+                                <a:pt x="862" y="0"/>
+                              </a:moveTo>
+                              <a:cubicBezTo>
+                                <a:pt x="431" y="0"/>
+                                <a:pt x="0" y="431"/>
+                                <a:pt x="0" y="862"/>
+                              </a:cubicBezTo>
+                              <a:lnTo>
+                                <a:pt x="0" y="4313"/>
+                              </a:lnTo>
+                              <a:cubicBezTo>
+                                <a:pt x="0" y="4744"/>
+                                <a:pt x="431" y="5176"/>
+                                <a:pt x="862" y="5176"/>
+                              </a:cubicBezTo>
+                              <a:lnTo>
+                                <a:pt x="10298" y="5176"/>
+                              </a:lnTo>
+                              <a:cubicBezTo>
+                                <a:pt x="10729" y="5176"/>
+                                <a:pt x="11161" y="4744"/>
+                                <a:pt x="11161" y="4313"/>
+                              </a:cubicBezTo>
+                              <a:lnTo>
+                                <a:pt x="11161" y="862"/>
+                              </a:lnTo>
+                              <a:cubicBezTo>
+                                <a:pt x="11161" y="431"/>
+                                <a:pt x="10729" y="0"/>
+                                <a:pt x="10298" y="0"/>
+                              </a:cubicBezTo>
+                              <a:lnTo>
+                                <a:pt x="862" y="0"/>
+                              </a:lnTo>
+                            </a:path>
+                          </a:pathLst>
+                        </a:custGeom>
+                        <a:solidFill>
+                          <a:srgbClr val="ffffff"/>
+                        </a:solidFill>
+                        <a:ln w="18360">
+                          <a:solidFill>
+                            <a:srgbClr val="000000"/>
+                          </a:solidFill>
+                          <a:round/>
+                        </a:ln>
+                      </wps:spPr>
+                      <wps:style>
+                        <a:lnRef idx="0"/>
+                        <a:fillRef idx="0"/>
+                        <a:effectRef idx="0"/>
+                        <a:fontRef idx="minor"/>
+                      </wps:style>
+                      <wps:bodyPr/>
+                    </wps:wsp>
+                  </a:graphicData>
+                </a:graphic>
+              </wp:anchor>
+            </w:drawing>
+          </mc:Choice>
+          <mc:Fallback>
+            <w:pict>
+              <v:roundrect id="shape_0" ID="Shape8" fillcolor="white" stroked="t" style="position:absolute;margin-left:-18.85pt;margin-top:466.85pt;width:557.95pt;height:258.7pt">
+                <w10:wrap type="none"/>
+                <v:fill o:detectmouseclick="t" color2="black"/>
+                <v:stroke color="black" weight="18360" joinstyle="round" endcap="flat"/>
+              </v:roundrect>
+            </w:pict>
+          </mc:Fallback>
+        </mc:AlternateContent>
+        <mc:AlternateContent>
+          <mc:Choice Requires="wps">
+            <w:drawing>
+              <wp:anchor behindDoc="0" distT="0" distB="0" distL="0" distR="0" simplePos="0" locked="0" layoutInCell="1" allowOverlap="1" relativeHeight="17">
+                <wp:simplePos x="0" y="0"/>
+                <wp:positionH relativeFrom="column">
+                  <wp:posOffset>84455</wp:posOffset>
+                </wp:positionH>
+                <wp:positionV relativeFrom="paragraph">
+                  <wp:posOffset>6195695</wp:posOffset>
+                </wp:positionV>
+                <wp:extent cx="6449060" cy="2820035"/>
+                <wp:effectExtent l="0" t="0" r="0" b="0"/>
+                <wp:wrapNone/>
+                <wp:docPr id="16" name="Shape10"/>
+                <a:graphic xmlns:a="http://schemas.openxmlformats.org/drawingml/2006/main">
+                  <a:graphicData uri="http://schemas.microsoft.com/office/word/2010/wordprocessingShape">
+                    <wps:wsp>
+                      <wps:cNvSpPr txBox="1"/>
+                      <wps:spPr>
+                        <a:xfrm>
+                          <a:off x="0" y="0"/>
+                          <a:ext cx="6448320" cy="2819520"/>
+                        </a:xfrm>
+                        <a:prstGeom prst="rect">
+                          <a:avLst/>
+                        </a:prstGeom>
+                        <a:noFill/>
+                        <a:ln>
+                          <a:noFill/>
+                        </a:ln>
+                      </wps:spPr>
+                      <wps:txbx>
+                        <w:txbxContent>
+                          <w:p>
+                            <w:pPr>
+                              <w:overflowPunct w:val="false"/>
+                              <w:bidi w:val="0"/>
+                              <w:rPr/>
+                            </w:pPr>
+                            <w:r>
+                              <w:rPr>
+                                <w:sz w:val="36"/>
+                                <w:szCs w:val="36"/>
+                                <w:rFonts w:ascii="Linux Biolinum G" w:hAnsi="Linux Biolinum G"/>
+                              </w:rPr>
+                              <w:t>Inventory</w:t>
+                            </w:r>
+                          </w:p>
+                          <w:p>
+                            <w:pPr>
+                              <w:overflowPunct w:val="false"/>
+                              <w:bidi w:val="0"/>
+                              <w:rPr/>
+                            </w:pPr>
+                            <w:r>
+                              <w:rPr>
+                                <w:sz w:val="32"/>
+                                <w:szCs w:val="32"/>
+                                <w:u w:val="single"/>
+                                <w:rFonts w:ascii="Linux Biolinum G" w:hAnsi="Linux Biolinum G"/>
+                              </w:rPr>
+                              <w:t xml:space="preserve">                                                               </w:t>
+                            </w:r>
+                            <w:r>
+                              <w:rPr>
+                                <w:sz w:val="32"/>
+                                <w:szCs w:val="32"/>
+                                <w:u w:val="none"/>
+                                <w:rFonts w:ascii="Linux Biolinum G" w:hAnsi="Linux Biolinum G"/>
+                              </w:rPr>
+                              <w:t xml:space="preserve">   </w:t>
+                            </w:r>
+                            <w:r>
+                              <w:rPr>
+                                <w:sz w:val="32"/>
+                                <w:szCs w:val="32"/>
+                                <w:u w:val="single"/>
+                                <w:rFonts w:ascii="Linux Biolinum G" w:hAnsi="Linux Biolinum G"/>
+                              </w:rPr>
+                              <w:t xml:space="preserve">                                                                                                                            </w:t>
+                            </w:r>
+                            <w:r>
+                              <w:rPr>
+                                <w:sz w:val="32"/>
+                                <w:szCs w:val="32"/>
+                                <w:u w:val="none"/>
+                                <w:rFonts w:ascii="Linux Biolinum G" w:hAnsi="Linux Biolinum G"/>
+                              </w:rPr>
+                              <w:t xml:space="preserve">   </w:t>
+                            </w:r>
+                            <w:r>
+                              <w:rPr>
+                                <w:sz w:val="32"/>
+                                <w:szCs w:val="32"/>
+                                <w:u w:val="single"/>
+                                <w:rFonts w:ascii="Linux Biolinum G" w:hAnsi="Linux Biolinum G"/>
+                              </w:rPr>
+                              <w:t xml:space="preserve">                                                                                                                            </w:t>
+                            </w:r>
+                            <w:r>
+                              <w:rPr>
+                                <w:sz w:val="32"/>
+                                <w:szCs w:val="32"/>
+                                <w:u w:val="none"/>
+                                <w:rFonts w:ascii="Linux Biolinum G" w:hAnsi="Linux Biolinum G"/>
+                              </w:rPr>
+                              <w:t xml:space="preserve">   </w:t>
+                            </w:r>
+                            <w:r>
+                              <w:rPr>
+                                <w:sz w:val="32"/>
+                                <w:szCs w:val="32"/>
+                                <w:u w:val="single"/>
+                                <w:rFonts w:ascii="Linux Biolinum G" w:hAnsi="Linux Biolinum G"/>
+                              </w:rPr>
+                              <w:t xml:space="preserve">                                                             </w:t>
+                            </w:r>
+                            <w:r>
+                              <w:rPr>
+                                <w:sz w:val="32"/>
+                                <w:szCs w:val="32"/>
+                                <w:u w:val="single"/>
+                                <w:rFonts w:ascii="Linux Biolinum G" w:hAnsi="Linux Biolinum G"/>
+                              </w:rPr>
+                              <w:t xml:space="preserve">                                                               </w:t>
+                            </w:r>
+                            <w:r>
+                              <w:rPr>
+                                <w:sz w:val="32"/>
+                                <w:szCs w:val="32"/>
+                                <w:u w:val="none"/>
+                                <w:rFonts w:ascii="Linux Biolinum G" w:hAnsi="Linux Biolinum G"/>
+                              </w:rPr>
+                              <w:t xml:space="preserve">   </w:t>
+                            </w:r>
+                            <w:r>
+                              <w:rPr>
+                                <w:sz w:val="32"/>
+                                <w:szCs w:val="32"/>
+                                <w:u w:val="single"/>
+                                <w:rFonts w:ascii="Linux Biolinum G" w:hAnsi="Linux Biolinum G"/>
+                              </w:rPr>
+                              <w:t xml:space="preserve">                                                                                                                            </w:t>
+                            </w:r>
+                            <w:r>
+                              <w:rPr>
+                                <w:sz w:val="32"/>
+                                <w:szCs w:val="32"/>
+                                <w:u w:val="none"/>
+                                <w:rFonts w:ascii="Linux Biolinum G" w:hAnsi="Linux Biolinum G"/>
+                              </w:rPr>
+                              <w:t xml:space="preserve">   </w:t>
+                            </w:r>
+                            <w:r>
+                              <w:rPr>
+                                <w:sz w:val="32"/>
+                                <w:szCs w:val="32"/>
+                                <w:u w:val="single"/>
+                                <w:rFonts w:ascii="Linux Biolinum G" w:hAnsi="Linux Biolinum G"/>
+                              </w:rPr>
+                              <w:t xml:space="preserve">                                                                                                                            </w:t>
+                            </w:r>
+                            <w:r>
+                              <w:rPr>
+                                <w:sz w:val="32"/>
+                                <w:szCs w:val="32"/>
+                                <w:u w:val="none"/>
+                                <w:rFonts w:ascii="Linux Biolinum G" w:hAnsi="Linux Biolinum G"/>
+                              </w:rPr>
+                              <w:t xml:space="preserve">   </w:t>
+                            </w:r>
+                            <w:r>
+                              <w:rPr>
+                                <w:sz w:val="32"/>
+                                <w:szCs w:val="32"/>
+                                <w:u w:val="single"/>
+                                <w:rFonts w:ascii="Linux Biolinum G" w:hAnsi="Linux Biolinum G"/>
+                              </w:rPr>
+                              <w:t xml:space="preserve">                                                                                                                            </w:t>
+                            </w:r>
+                            <w:r>
+                              <w:rPr>
+                                <w:sz w:val="32"/>
+                                <w:szCs w:val="32"/>
+                                <w:u w:val="none"/>
+                                <w:rFonts w:ascii="Linux Biolinum G" w:hAnsi="Linux Biolinum G"/>
+                              </w:rPr>
+                              <w:t xml:space="preserve">   </w:t>
+                            </w:r>
+                            <w:r>
+                              <w:rPr>
+                                <w:sz w:val="32"/>
+                                <w:szCs w:val="32"/>
+                                <w:u w:val="single"/>
+                                <w:rFonts w:ascii="Linux Biolinum G" w:hAnsi="Linux Biolinum G"/>
+                              </w:rPr>
+                              <w:t xml:space="preserve">                                                                                                                            </w:t>
+                            </w:r>
+                            <w:r>
+                              <w:rPr>
+                                <w:sz w:val="32"/>
+                                <w:szCs w:val="32"/>
+                                <w:u w:val="none"/>
+                                <w:rFonts w:ascii="Linux Biolinum G" w:hAnsi="Linux Biolinum G"/>
+                              </w:rPr>
+                              <w:t xml:space="preserve">   </w:t>
+                            </w:r>
+                            <w:r>
+                              <w:rPr>
+                                <w:sz w:val="32"/>
+                                <w:szCs w:val="32"/>
+                                <w:u w:val="single"/>
+                                <w:rFonts w:ascii="Linux Biolinum G" w:hAnsi="Linux Biolinum G"/>
+                              </w:rPr>
+                              <w:t xml:space="preserve">                                                                                                                            </w:t>
+                            </w:r>
+                            <w:r>
+                              <w:rPr>
+                                <w:sz w:val="32"/>
+                                <w:szCs w:val="32"/>
+                                <w:u w:val="none"/>
+                                <w:rFonts w:ascii="Linux Biolinum G" w:hAnsi="Linux Biolinum G"/>
+                              </w:rPr>
+                              <w:t xml:space="preserve">   </w:t>
+                            </w:r>
+                            <w:r>
+                              <w:rPr>
+                                <w:sz w:val="32"/>
+                                <w:szCs w:val="32"/>
+                                <w:u w:val="single"/>
+                                <w:rFonts w:ascii="Linux Biolinum G" w:hAnsi="Linux Biolinum G"/>
+                              </w:rPr>
+                              <w:t xml:space="preserve">                                                                                                                            </w:t>
+                            </w:r>
+                            <w:r>
+                              <w:rPr>
+                                <w:sz w:val="32"/>
+                                <w:szCs w:val="32"/>
+                                <w:u w:val="none"/>
+                                <w:rFonts w:ascii="Linux Biolinum G" w:hAnsi="Linux Biolinum G"/>
+                              </w:rPr>
+                              <w:t xml:space="preserve">   </w:t>
+                            </w:r>
+                            <w:r>
+                              <w:rPr>
+                                <w:sz w:val="32"/>
+                                <w:szCs w:val="32"/>
+                                <w:u w:val="single"/>
+                                <w:rFonts w:ascii="Linux Biolinum G" w:hAnsi="Linux Biolinum G"/>
+                              </w:rPr>
+                              <w:t xml:space="preserve">                                                                                                                            </w:t>
+                            </w:r>
+                            <w:r>
+                              <w:rPr>
+                                <w:sz w:val="32"/>
+                                <w:szCs w:val="32"/>
+                                <w:u w:val="none"/>
+                                <w:rFonts w:ascii="Linux Biolinum G" w:hAnsi="Linux Biolinum G"/>
+                              </w:rPr>
+                              <w:t xml:space="preserve">   </w:t>
+                            </w:r>
+                            <w:r>
+                              <w:rPr>
+                                <w:sz w:val="32"/>
+                                <w:szCs w:val="32"/>
+                                <w:u w:val="single"/>
+                                <w:rFonts w:ascii="Linux Biolinum G" w:hAnsi="Linux Biolinum G"/>
+                              </w:rPr>
+                              <w:t xml:space="preserve">                                                            </w:t>
+                            </w:r>
+                          </w:p>
+                        </w:txbxContent>
+                      </wps:txbx>
+                      <wps:bodyPr wrap="square" lIns="0" rIns="0" tIns="0" bIns="0">
+                        <a:spAutoFit/>
+                      </wps:bodyPr>
+                    </wps:wsp>
+                  </a:graphicData>
+                </a:graphic>
+              </wp:anchor>
+            </w:drawing>
+          </mc:Choice>
+          <mc:Fallback>
+            <w:pict>
+              <v:shape id="shape_0" ID="Shape10" stroked="f" style="position:absolute;margin-left:6.65pt;margin-top:487.85pt;width:507.7pt;height:221.95pt" type="shapetype_202">
+                <v:textbox>
+                  <w:txbxContent>
+                    <w:p>
+                      <w:pPr>
+                        <w:overflowPunct w:val="false"/>
+                        <w:bidi w:val="0"/>
+                        <w:rPr/>
+                      </w:pPr>
+                      <w:r>
+                        <w:rPr>
+                          <w:sz w:val="36"/>
+                          <w:szCs w:val="36"/>
+                          <w:rFonts w:ascii="Linux Biolinum G" w:hAnsi="Linux Biolinum G"/>
+                        </w:rPr>
+                        <w:t>Inventory</w:t>
+                      </w:r>
+                    </w:p>
+                    <w:p>
+                      <w:pPr>
+                        <w:overflowPunct w:val="false"/>
+                        <w:bidi w:val="0"/>
+                        <w:rPr/>
+                      </w:pPr>
+                      <w:r>
+                        <w:rPr>
+                          <w:sz w:val="32"/>
+                          <w:szCs w:val="32"/>
+                          <w:u w:val="single"/>
+                          <w:rFonts w:ascii="Linux Biolinum G" w:hAnsi="Linux Biolinum G"/>
+                        </w:rPr>
+                        <w:t xml:space="preserve">                                                               </w:t>
+                      </w:r>
+                      <w:r>
+                        <w:rPr>
+                          <w:sz w:val="32"/>
+                          <w:szCs w:val="32"/>
+                          <w:u w:val="none"/>
+                          <w:rFonts w:ascii="Linux Biolinum G" w:hAnsi="Linux Biolinum G"/>
+                        </w:rPr>
+                        <w:t xml:space="preserve">   </w:t>
+                      </w:r>
+                      <w:r>
+                        <w:rPr>
+                          <w:sz w:val="32"/>
+                          <w:szCs w:val="32"/>
+                          <w:u w:val="single"/>
+                          <w:rFonts w:ascii="Linux Biolinum G" w:hAnsi="Linux Biolinum G"/>
+                        </w:rPr>
+                        <w:t xml:space="preserve">                                                                                                                            </w:t>
+                      </w:r>
+                      <w:r>
+                        <w:rPr>
+                          <w:sz w:val="32"/>
+                          <w:szCs w:val="32"/>
+                          <w:u w:val="none"/>
+                          <w:rFonts w:ascii="Linux Biolinum G" w:hAnsi="Linux Biolinum G"/>
+                        </w:rPr>
+                        <w:t xml:space="preserve">   </w:t>
+                      </w:r>
+                      <w:r>
+                        <w:rPr>
+                          <w:sz w:val="32"/>
+                          <w:szCs w:val="32"/>
+                          <w:u w:val="single"/>
+                          <w:rFonts w:ascii="Linux Biolinum G" w:hAnsi="Linux Biolinum G"/>
+                        </w:rPr>
+                        <w:t xml:space="preserve">                                                                                                                            </w:t>
+                      </w:r>
+                      <w:r>
+                        <w:rPr>
+                          <w:sz w:val="32"/>
+                          <w:szCs w:val="32"/>
+                          <w:u w:val="none"/>
+                          <w:rFonts w:ascii="Linux Biolinum G" w:hAnsi="Linux Biolinum G"/>
+                        </w:rPr>
+                        <w:t xml:space="preserve">   </w:t>
+                      </w:r>
+                      <w:r>
+                        <w:rPr>
+                          <w:sz w:val="32"/>
+                          <w:szCs w:val="32"/>
+                          <w:u w:val="single"/>
+                          <w:rFonts w:ascii="Linux Biolinum G" w:hAnsi="Linux Biolinum G"/>
+                        </w:rPr>
+                        <w:t xml:space="preserve">                                                             </w:t>
+                      </w:r>
+                      <w:r>
+                        <w:rPr>
+                          <w:sz w:val="32"/>
+                          <w:szCs w:val="32"/>
+                          <w:u w:val="single"/>
+                          <w:rFonts w:ascii="Linux Biolinum G" w:hAnsi="Linux Biolinum G"/>
+                        </w:rPr>
+                        <w:t xml:space="preserve">                                                               </w:t>
+                      </w:r>
+                      <w:r>
+                        <w:rPr>
+                          <w:sz w:val="32"/>
+                          <w:szCs w:val="32"/>
+                          <w:u w:val="none"/>
+                          <w:rFonts w:ascii="Linux Biolinum G" w:hAnsi="Linux Biolinum G"/>
+                        </w:rPr>
+                        <w:t xml:space="preserve">   </w:t>
+                      </w:r>
+                      <w:r>
+                        <w:rPr>
+                          <w:sz w:val="32"/>
+                          <w:szCs w:val="32"/>
+                          <w:u w:val="single"/>
+                          <w:rFonts w:ascii="Linux Biolinum G" w:hAnsi="Linux Biolinum G"/>
+                        </w:rPr>
+                        <w:t xml:space="preserve">                                                                                                                            </w:t>
+                      </w:r>
+                      <w:r>
+                        <w:rPr>
+                          <w:sz w:val="32"/>
+                          <w:szCs w:val="32"/>
+                          <w:u w:val="none"/>
+                          <w:rFonts w:ascii="Linux Biolinum G" w:hAnsi="Linux Biolinum G"/>
+                        </w:rPr>
+                        <w:t xml:space="preserve">   </w:t>
+                      </w:r>
+                      <w:r>
+                        <w:rPr>
+                          <w:sz w:val="32"/>
+                          <w:szCs w:val="32"/>
+                          <w:u w:val="single"/>
+                          <w:rFonts w:ascii="Linux Biolinum G" w:hAnsi="Linux Biolinum G"/>
+                        </w:rPr>
+                        <w:t xml:space="preserve">                                                                                                                            </w:t>
+                      </w:r>
+                      <w:r>
+                        <w:rPr>
+                          <w:sz w:val="32"/>
+                          <w:szCs w:val="32"/>
+                          <w:u w:val="none"/>
+                          <w:rFonts w:ascii="Linux Biolinum G" w:hAnsi="Linux Biolinum G"/>
+                        </w:rPr>
+                        <w:t xml:space="preserve">   </w:t>
+                      </w:r>
+                      <w:r>
+                        <w:rPr>
+                          <w:sz w:val="32"/>
+                          <w:szCs w:val="32"/>
+                          <w:u w:val="single"/>
+                          <w:rFonts w:ascii="Linux Biolinum G" w:hAnsi="Linux Biolinum G"/>
+                        </w:rPr>
+                        <w:t xml:space="preserve">                                                                                                                            </w:t>
+                      </w:r>
+                      <w:r>
+                        <w:rPr>
+                          <w:sz w:val="32"/>
+                          <w:szCs w:val="32"/>
+                          <w:u w:val="none"/>
+                          <w:rFonts w:ascii="Linux Biolinum G" w:hAnsi="Linux Biolinum G"/>
+                        </w:rPr>
+                        <w:t xml:space="preserve">   </w:t>
+                      </w:r>
+                      <w:r>
+                        <w:rPr>
+                          <w:sz w:val="32"/>
+                          <w:szCs w:val="32"/>
+                          <w:u w:val="single"/>
+                          <w:rFonts w:ascii="Linux Biolinum G" w:hAnsi="Linux Biolinum G"/>
+                        </w:rPr>
+                        <w:t xml:space="preserve">                                                                                                                            </w:t>
+                      </w:r>
+                      <w:r>
+                        <w:rPr>
+                          <w:sz w:val="32"/>
+                          <w:szCs w:val="32"/>
+                          <w:u w:val="none"/>
+                          <w:rFonts w:ascii="Linux Biolinum G" w:hAnsi="Linux Biolinum G"/>
+                        </w:rPr>
+                        <w:t xml:space="preserve">   </w:t>
+                      </w:r>
+                      <w:r>
+                        <w:rPr>
+                          <w:sz w:val="32"/>
+                          <w:szCs w:val="32"/>
+                          <w:u w:val="single"/>
+                          <w:rFonts w:ascii="Linux Biolinum G" w:hAnsi="Linux Biolinum G"/>
+                        </w:rPr>
+                        <w:t xml:space="preserve">                                                                                                                            </w:t>
+                      </w:r>
+                      <w:r>
+                        <w:rPr>
+                          <w:sz w:val="32"/>
+                          <w:szCs w:val="32"/>
+                          <w:u w:val="none"/>
+                          <w:rFonts w:ascii="Linux Biolinum G" w:hAnsi="Linux Biolinum G"/>
+                        </w:rPr>
+                        <w:t xml:space="preserve">   </w:t>
+                      </w:r>
+                      <w:r>
+                        <w:rPr>
+                          <w:sz w:val="32"/>
+                          <w:szCs w:val="32"/>
+                          <w:u w:val="single"/>
+                          <w:rFonts w:ascii="Linux Biolinum G" w:hAnsi="Linux Biolinum G"/>
+                        </w:rPr>
+                        <w:t xml:space="preserve">                                                                                                                            </w:t>
+                      </w:r>
+                      <w:r>
+                        <w:rPr>
+                          <w:sz w:val="32"/>
+                          <w:szCs w:val="32"/>
+                          <w:u w:val="none"/>
+                          <w:rFonts w:ascii="Linux Biolinum G" w:hAnsi="Linux Biolinum G"/>
+                        </w:rPr>
+                        <w:t xml:space="preserve">   </w:t>
+                      </w:r>
+                      <w:r>
+                        <w:rPr>
+                          <w:sz w:val="32"/>
+                          <w:szCs w:val="32"/>
+                          <w:u w:val="single"/>
+                          <w:rFonts w:ascii="Linux Biolinum G" w:hAnsi="Linux Biolinum G"/>
+                        </w:rPr>
+                        <w:t xml:space="preserve">                                                                                                                            </w:t>
+                      </w:r>
+                      <w:r>
+                        <w:rPr>
+                          <w:sz w:val="32"/>
+                          <w:szCs w:val="32"/>
+                          <w:u w:val="none"/>
+                          <w:rFonts w:ascii="Linux Biolinum G" w:hAnsi="Linux Biolinum G"/>
+                        </w:rPr>
+                        <w:t xml:space="preserve">   </w:t>
+                      </w:r>
+                      <w:r>
+                        <w:rPr>
+                          <w:sz w:val="32"/>
+                          <w:szCs w:val="32"/>
+                          <w:u w:val="single"/>
+                          <w:rFonts w:ascii="Linux Biolinum G" w:hAnsi="Linux Biolinum G"/>
+                        </w:rPr>
+                        <w:t xml:space="preserve">                                                            </w:t>
                       </w:r>
                     </w:p>
                   </w:txbxContent>

</xml_diff>